<commit_message>
Criação dos modelos da locadora
</commit_message>
<xml_diff>
--- a/aula13/modelo_locadora.docx
+++ b/aula13/modelo_locadora.docx
@@ -107,10 +107,146 @@
         <w:t>Para cada filme, é importante armazenar o título, o gênero, o nome do diretor e a quantidade de cópias disponíveis no estoque.</w:t>
       </w:r>
     </w:p>
+    <w:p>
+      <w:pPr>
+        <w:pStyle w:val="Ttulo1"/>
+        <w:spacing w:before="360" w:after="360"/>
+      </w:pPr>
+      <w:r>
+        <w:lastRenderedPageBreak/>
+        <w:t>1 modelo lógico</w:t>
+      </w:r>
+    </w:p>
+    <w:p>
+      <w:pPr>
+        <w:pStyle w:val="Imagem"/>
+        <w:spacing w:before="240" w:after="240"/>
+      </w:pPr>
+      <w:r>
+        <w:rPr>
+          <w:noProof/>
+        </w:rPr>
+        <w:drawing>
+          <wp:inline distT="0" distB="0" distL="0" distR="0" wp14:anchorId="19179F20" wp14:editId="088997CA">
+            <wp:extent cx="5760085" cy="4836795"/>
+            <wp:effectExtent l="0" t="0" r="0" b="1905"/>
+            <wp:docPr id="1" name="Imagem 1"/>
+            <wp:cNvGraphicFramePr>
+              <a:graphicFrameLocks xmlns:a="http://schemas.openxmlformats.org/drawingml/2006/main" noChangeAspect="1"/>
+            </wp:cNvGraphicFramePr>
+            <a:graphic xmlns:a="http://schemas.openxmlformats.org/drawingml/2006/main">
+              <a:graphicData uri="http://schemas.openxmlformats.org/drawingml/2006/picture">
+                <pic:pic xmlns:pic="http://schemas.openxmlformats.org/drawingml/2006/picture">
+                  <pic:nvPicPr>
+                    <pic:cNvPr id="1" name="Imagem 1"/>
+                    <pic:cNvPicPr/>
+                  </pic:nvPicPr>
+                  <pic:blipFill>
+                    <a:blip r:embed="rId7">
+                      <a:extLst>
+                        <a:ext uri="{28A0092B-C50C-407E-A947-70E740481C1C}">
+                          <a14:useLocalDpi xmlns:a14="http://schemas.microsoft.com/office/drawing/2010/main" val="0"/>
+                        </a:ext>
+                      </a:extLst>
+                    </a:blip>
+                    <a:stretch>
+                      <a:fillRect/>
+                    </a:stretch>
+                  </pic:blipFill>
+                  <pic:spPr>
+                    <a:xfrm>
+                      <a:off x="0" y="0"/>
+                      <a:ext cx="5760085" cy="4836795"/>
+                    </a:xfrm>
+                    <a:prstGeom prst="rect">
+                      <a:avLst/>
+                    </a:prstGeom>
+                  </pic:spPr>
+                </pic:pic>
+              </a:graphicData>
+            </a:graphic>
+          </wp:inline>
+        </w:drawing>
+      </w:r>
+    </w:p>
+    <w:p>
+      <w:pPr>
+        <w:pStyle w:val="Ttulo1"/>
+        <w:spacing w:before="360" w:after="360"/>
+        <w:sectPr>
+          <w:headerReference w:type="default" r:id="rId8"/>
+          <w:pgSz w:w="11906" w:h="16838" w:code="9"/>
+          <w:pgMar w:top="1701" w:right="1134" w:bottom="1134" w:left="1701" w:header="1134" w:footer="1134" w:gutter="0"/>
+          <w:cols w:space="708"/>
+          <w:docGrid w:linePitch="360"/>
+        </w:sectPr>
+      </w:pPr>
+    </w:p>
+    <w:p>
+      <w:pPr>
+        <w:pStyle w:val="Ttulo1"/>
+        <w:spacing w:before="360" w:after="360"/>
+      </w:pPr>
+      <w:r>
+        <w:lastRenderedPageBreak/>
+        <w:t>2 modelo tabelas</w:t>
+      </w:r>
+    </w:p>
+    <w:p>
+      <w:pPr>
+        <w:pStyle w:val="Imagem"/>
+        <w:spacing w:before="240" w:after="240"/>
+      </w:pPr>
+      <w:r>
+        <w:rPr>
+          <w:noProof/>
+        </w:rPr>
+        <w:drawing>
+          <wp:inline distT="0" distB="0" distL="0" distR="0" wp14:anchorId="179FAD00" wp14:editId="48382AB6">
+            <wp:extent cx="9612000" cy="1403012"/>
+            <wp:effectExtent l="0" t="0" r="0" b="6985"/>
+            <wp:docPr id="3" name="Imagem 3"/>
+            <wp:cNvGraphicFramePr>
+              <a:graphicFrameLocks xmlns:a="http://schemas.openxmlformats.org/drawingml/2006/main" noChangeAspect="1"/>
+            </wp:cNvGraphicFramePr>
+            <a:graphic xmlns:a="http://schemas.openxmlformats.org/drawingml/2006/main">
+              <a:graphicData uri="http://schemas.openxmlformats.org/drawingml/2006/picture">
+                <pic:pic xmlns:pic="http://schemas.openxmlformats.org/drawingml/2006/picture">
+                  <pic:nvPicPr>
+                    <pic:cNvPr id="3" name="Imagem 3"/>
+                    <pic:cNvPicPr/>
+                  </pic:nvPicPr>
+                  <pic:blipFill>
+                    <a:blip r:embed="rId9">
+                      <a:extLst>
+                        <a:ext uri="{28A0092B-C50C-407E-A947-70E740481C1C}">
+                          <a14:useLocalDpi xmlns:a14="http://schemas.microsoft.com/office/drawing/2010/main" val="0"/>
+                        </a:ext>
+                      </a:extLst>
+                    </a:blip>
+                    <a:stretch>
+                      <a:fillRect/>
+                    </a:stretch>
+                  </pic:blipFill>
+                  <pic:spPr>
+                    <a:xfrm>
+                      <a:off x="0" y="0"/>
+                      <a:ext cx="9612000" cy="1403012"/>
+                    </a:xfrm>
+                    <a:prstGeom prst="rect">
+                      <a:avLst/>
+                    </a:prstGeom>
+                  </pic:spPr>
+                </pic:pic>
+              </a:graphicData>
+            </a:graphic>
+          </wp:inline>
+        </w:drawing>
+      </w:r>
+    </w:p>
     <w:sectPr>
-      <w:headerReference w:type="default" r:id="rId7"/>
-      <w:pgSz w:w="11906" w:h="16838" w:code="9"/>
-      <w:pgMar w:top="1701" w:right="1134" w:bottom="1134" w:left="1701" w:header="1134" w:footer="1134" w:gutter="0"/>
+      <w:pgSz w:w="16838" w:h="11906" w:orient="landscape" w:code="9"/>
+      <w:pgMar w:top="1701" w:right="1701" w:bottom="1134" w:left="1134" w:header="1134" w:footer="1134" w:gutter="0"/>
       <w:cols w:space="708"/>
       <w:docGrid w:linePitch="360"/>
     </w:sectPr>

</xml_diff>

<commit_message>
atualização dos diagramas da oficina e da locadora
</commit_message>
<xml_diff>
--- a/aula13/modelo_locadora.docx
+++ b/aula13/modelo_locadora.docx
@@ -111,6 +111,19 @@
       <w:pPr>
         <w:pStyle w:val="Ttulo1"/>
         <w:spacing w:before="360" w:after="360"/>
+        <w:sectPr>
+          <w:headerReference w:type="default" r:id="rId7"/>
+          <w:pgSz w:w="11906" w:h="16838" w:code="9"/>
+          <w:pgMar w:top="1701" w:right="1134" w:bottom="1134" w:left="1701" w:header="1134" w:footer="1134" w:gutter="0"/>
+          <w:cols w:space="708"/>
+          <w:docGrid w:linePitch="360"/>
+        </w:sectPr>
+      </w:pPr>
+    </w:p>
+    <w:p>
+      <w:pPr>
+        <w:pStyle w:val="Ttulo1"/>
+        <w:spacing w:before="360" w:after="360"/>
       </w:pPr>
       <w:r>
         <w:lastRenderedPageBreak/>
@@ -127,10 +140,10 @@
           <w:noProof/>
         </w:rPr>
         <w:drawing>
-          <wp:inline distT="0" distB="0" distL="0" distR="0" wp14:anchorId="19179F20" wp14:editId="088997CA">
+          <wp:inline distT="0" distB="0" distL="0" distR="0" wp14:anchorId="5148E5A7" wp14:editId="21A275D5">
             <wp:extent cx="5760085" cy="4836795"/>
             <wp:effectExtent l="0" t="0" r="0" b="1905"/>
-            <wp:docPr id="1" name="Imagem 1"/>
+            <wp:docPr id="4" name="Imagem 4"/>
             <wp:cNvGraphicFramePr>
               <a:graphicFrameLocks xmlns:a="http://schemas.openxmlformats.org/drawingml/2006/main" noChangeAspect="1"/>
             </wp:cNvGraphicFramePr>
@@ -138,11 +151,11 @@
               <a:graphicData uri="http://schemas.openxmlformats.org/drawingml/2006/picture">
                 <pic:pic xmlns:pic="http://schemas.openxmlformats.org/drawingml/2006/picture">
                   <pic:nvPicPr>
-                    <pic:cNvPr id="1" name="Imagem 1"/>
+                    <pic:cNvPr id="4" name="Imagem 4"/>
                     <pic:cNvPicPr/>
                   </pic:nvPicPr>
                   <pic:blipFill>
-                    <a:blip r:embed="rId7">
+                    <a:blip r:embed="rId8">
                       <a:extLst>
                         <a:ext uri="{28A0092B-C50C-407E-A947-70E740481C1C}">
                           <a14:useLocalDpi xmlns:a14="http://schemas.microsoft.com/office/drawing/2010/main" val="0"/>
@@ -173,10 +186,2669 @@
       <w:pPr>
         <w:pStyle w:val="Ttulo1"/>
         <w:spacing w:before="360" w:after="360"/>
+      </w:pPr>
+      <w:r>
+        <w:lastRenderedPageBreak/>
+        <w:t>2 dicionários</w:t>
+      </w:r>
+    </w:p>
+    <w:tbl>
+      <w:tblPr>
+        <w:tblStyle w:val="Tabelacomgrade"/>
+        <w:tblW w:w="5000" w:type="pct"/>
+        <w:tblLook w:val="04A0" w:firstRow="1" w:lastRow="0" w:firstColumn="1" w:lastColumn="0" w:noHBand="0" w:noVBand="1"/>
+      </w:tblPr>
+      <w:tblGrid>
+        <w:gridCol w:w="2005"/>
+        <w:gridCol w:w="2745"/>
+        <w:gridCol w:w="2499"/>
+        <w:gridCol w:w="1900"/>
+        <w:gridCol w:w="4844"/>
+      </w:tblGrid>
+      <w:tr>
+        <w:tc>
+          <w:tcPr>
+            <w:tcW w:w="716" w:type="pct"/>
+            <w:vAlign w:val="center"/>
+          </w:tcPr>
+          <w:p>
+            <w:pPr>
+              <w:jc w:val="center"/>
+            </w:pPr>
+            <w:r>
+              <w:t>Tabela</w:t>
+            </w:r>
+          </w:p>
+        </w:tc>
+        <w:tc>
+          <w:tcPr>
+            <w:tcW w:w="981" w:type="pct"/>
+            <w:vAlign w:val="center"/>
+          </w:tcPr>
+          <w:p>
+            <w:pPr>
+              <w:jc w:val="center"/>
+            </w:pPr>
+            <w:r>
+              <w:t>Coluna</w:t>
+            </w:r>
+          </w:p>
+        </w:tc>
+        <w:tc>
+          <w:tcPr>
+            <w:tcW w:w="893" w:type="pct"/>
+            <w:vAlign w:val="center"/>
+          </w:tcPr>
+          <w:p>
+            <w:pPr>
+              <w:jc w:val="center"/>
+            </w:pPr>
+            <w:r>
+              <w:t>Tipo de dados</w:t>
+            </w:r>
+          </w:p>
+        </w:tc>
+        <w:tc>
+          <w:tcPr>
+            <w:tcW w:w="679" w:type="pct"/>
+            <w:vAlign w:val="center"/>
+          </w:tcPr>
+          <w:p>
+            <w:pPr>
+              <w:jc w:val="center"/>
+            </w:pPr>
+            <w:r>
+              <w:t>Restrição</w:t>
+            </w:r>
+          </w:p>
+        </w:tc>
+        <w:tc>
+          <w:tcPr>
+            <w:tcW w:w="1731" w:type="pct"/>
+            <w:vAlign w:val="center"/>
+          </w:tcPr>
+          <w:p>
+            <w:pPr>
+              <w:jc w:val="center"/>
+            </w:pPr>
+            <w:r>
+              <w:t>Descrição</w:t>
+            </w:r>
+          </w:p>
+        </w:tc>
+      </w:tr>
+      <w:tr>
+        <w:tc>
+          <w:tcPr>
+            <w:tcW w:w="716" w:type="pct"/>
+            <w:vAlign w:val="center"/>
+          </w:tcPr>
+          <w:p>
+            <w:pPr>
+              <w:jc w:val="center"/>
+            </w:pPr>
+            <w:proofErr w:type="spellStart"/>
+            <w:r>
+              <w:t>tbl_cliente</w:t>
+            </w:r>
+            <w:proofErr w:type="spellEnd"/>
+          </w:p>
+        </w:tc>
+        <w:tc>
+          <w:tcPr>
+            <w:tcW w:w="981" w:type="pct"/>
+            <w:vAlign w:val="center"/>
+          </w:tcPr>
+          <w:p>
+            <w:pPr>
+              <w:jc w:val="center"/>
+            </w:pPr>
+            <w:proofErr w:type="spellStart"/>
+            <w:r>
+              <w:t>Id</w:t>
+            </w:r>
+            <w:r>
+              <w:t>_cliente</w:t>
+            </w:r>
+            <w:proofErr w:type="spellEnd"/>
+          </w:p>
+        </w:tc>
+        <w:tc>
+          <w:tcPr>
+            <w:tcW w:w="893" w:type="pct"/>
+            <w:vAlign w:val="center"/>
+          </w:tcPr>
+          <w:p>
+            <w:pPr>
+              <w:jc w:val="center"/>
+            </w:pPr>
+            <w:r>
+              <w:t>INT</w:t>
+            </w:r>
+          </w:p>
+        </w:tc>
+        <w:tc>
+          <w:tcPr>
+            <w:tcW w:w="679" w:type="pct"/>
+            <w:vAlign w:val="center"/>
+          </w:tcPr>
+          <w:p>
+            <w:pPr>
+              <w:jc w:val="center"/>
+            </w:pPr>
+            <w:r>
+              <w:t>PK</w:t>
+            </w:r>
+          </w:p>
+        </w:tc>
+        <w:tc>
+          <w:tcPr>
+            <w:tcW w:w="1731" w:type="pct"/>
+            <w:vAlign w:val="center"/>
+          </w:tcPr>
+          <w:p>
+            <w:pPr>
+              <w:jc w:val="left"/>
+            </w:pPr>
+            <w:r>
+              <w:t>Identificador único do cliente (autoincremento)</w:t>
+            </w:r>
+          </w:p>
+        </w:tc>
+      </w:tr>
+      <w:tr>
+        <w:tc>
+          <w:tcPr>
+            <w:tcW w:w="716" w:type="pct"/>
+            <w:vAlign w:val="center"/>
+          </w:tcPr>
+          <w:p>
+            <w:pPr>
+              <w:jc w:val="center"/>
+            </w:pPr>
+          </w:p>
+        </w:tc>
+        <w:tc>
+          <w:tcPr>
+            <w:tcW w:w="981" w:type="pct"/>
+            <w:vAlign w:val="center"/>
+          </w:tcPr>
+          <w:p>
+            <w:pPr>
+              <w:jc w:val="center"/>
+            </w:pPr>
+            <w:r>
+              <w:t>Nome</w:t>
+            </w:r>
+          </w:p>
+        </w:tc>
+        <w:tc>
+          <w:tcPr>
+            <w:tcW w:w="893" w:type="pct"/>
+            <w:vAlign w:val="center"/>
+          </w:tcPr>
+          <w:p>
+            <w:pPr>
+              <w:jc w:val="center"/>
+            </w:pPr>
+            <w:r>
+              <w:t>VARCHAR</w:t>
+            </w:r>
+          </w:p>
+        </w:tc>
+        <w:tc>
+          <w:tcPr>
+            <w:tcW w:w="679" w:type="pct"/>
+            <w:vAlign w:val="center"/>
+          </w:tcPr>
+          <w:p>
+            <w:pPr>
+              <w:jc w:val="center"/>
+            </w:pPr>
+            <w:proofErr w:type="spellStart"/>
+            <w:r>
+              <w:t>not</w:t>
+            </w:r>
+            <w:proofErr w:type="spellEnd"/>
+            <w:r>
+              <w:t xml:space="preserve"> </w:t>
+            </w:r>
+            <w:proofErr w:type="spellStart"/>
+            <w:r>
+              <w:t>null</w:t>
+            </w:r>
+            <w:proofErr w:type="spellEnd"/>
+          </w:p>
+        </w:tc>
+        <w:tc>
+          <w:tcPr>
+            <w:tcW w:w="1731" w:type="pct"/>
+            <w:vAlign w:val="center"/>
+          </w:tcPr>
+          <w:p>
+            <w:pPr>
+              <w:jc w:val="left"/>
+            </w:pPr>
+            <w:r>
+              <w:t>Nome completo do Cliente</w:t>
+            </w:r>
+          </w:p>
+        </w:tc>
+      </w:tr>
+      <w:tr>
+        <w:tc>
+          <w:tcPr>
+            <w:tcW w:w="716" w:type="pct"/>
+            <w:vAlign w:val="center"/>
+          </w:tcPr>
+          <w:p>
+            <w:pPr>
+              <w:jc w:val="center"/>
+            </w:pPr>
+          </w:p>
+        </w:tc>
+        <w:tc>
+          <w:tcPr>
+            <w:tcW w:w="981" w:type="pct"/>
+            <w:vAlign w:val="center"/>
+          </w:tcPr>
+          <w:p>
+            <w:pPr>
+              <w:jc w:val="center"/>
+            </w:pPr>
+            <w:r>
+              <w:t>CPF</w:t>
+            </w:r>
+          </w:p>
+        </w:tc>
+        <w:tc>
+          <w:tcPr>
+            <w:tcW w:w="893" w:type="pct"/>
+            <w:vAlign w:val="center"/>
+          </w:tcPr>
+          <w:p>
+            <w:pPr>
+              <w:jc w:val="center"/>
+            </w:pPr>
+            <w:r>
+              <w:t>INT</w:t>
+            </w:r>
+          </w:p>
+        </w:tc>
+        <w:tc>
+          <w:tcPr>
+            <w:tcW w:w="679" w:type="pct"/>
+            <w:vAlign w:val="center"/>
+          </w:tcPr>
+          <w:p>
+            <w:pPr>
+              <w:jc w:val="center"/>
+            </w:pPr>
+            <w:proofErr w:type="spellStart"/>
+            <w:r>
+              <w:t>not</w:t>
+            </w:r>
+            <w:proofErr w:type="spellEnd"/>
+            <w:r>
+              <w:t xml:space="preserve"> </w:t>
+            </w:r>
+            <w:proofErr w:type="spellStart"/>
+            <w:r>
+              <w:t>null</w:t>
+            </w:r>
+            <w:proofErr w:type="spellEnd"/>
+          </w:p>
+        </w:tc>
+        <w:tc>
+          <w:tcPr>
+            <w:tcW w:w="1731" w:type="pct"/>
+            <w:vAlign w:val="center"/>
+          </w:tcPr>
+          <w:p>
+            <w:pPr>
+              <w:jc w:val="left"/>
+            </w:pPr>
+            <w:r>
+              <w:t>Número do CPF do cliente</w:t>
+            </w:r>
+          </w:p>
+        </w:tc>
+      </w:tr>
+    </w:tbl>
+    <w:p/>
+    <w:tbl>
+      <w:tblPr>
+        <w:tblStyle w:val="Tabelacomgrade"/>
+        <w:tblW w:w="5000" w:type="pct"/>
+        <w:tblLook w:val="04A0" w:firstRow="1" w:lastRow="0" w:firstColumn="1" w:lastColumn="0" w:noHBand="0" w:noVBand="1"/>
+      </w:tblPr>
+      <w:tblGrid>
+        <w:gridCol w:w="3334"/>
+        <w:gridCol w:w="3656"/>
+        <w:gridCol w:w="2094"/>
+        <w:gridCol w:w="1856"/>
+        <w:gridCol w:w="3053"/>
+      </w:tblGrid>
+      <w:tr>
+        <w:tc>
+          <w:tcPr>
+            <w:tcW w:w="1191" w:type="pct"/>
+            <w:vAlign w:val="center"/>
+          </w:tcPr>
+          <w:p>
+            <w:pPr>
+              <w:jc w:val="center"/>
+            </w:pPr>
+            <w:r>
+              <w:t>Tabela</w:t>
+            </w:r>
+          </w:p>
+        </w:tc>
+        <w:tc>
+          <w:tcPr>
+            <w:tcW w:w="1306" w:type="pct"/>
+            <w:vAlign w:val="center"/>
+          </w:tcPr>
+          <w:p>
+            <w:pPr>
+              <w:jc w:val="center"/>
+            </w:pPr>
+            <w:r>
+              <w:t>Coluna</w:t>
+            </w:r>
+          </w:p>
+        </w:tc>
+        <w:tc>
+          <w:tcPr>
+            <w:tcW w:w="748" w:type="pct"/>
+            <w:vAlign w:val="center"/>
+          </w:tcPr>
+          <w:p>
+            <w:pPr>
+              <w:jc w:val="center"/>
+            </w:pPr>
+            <w:r>
+              <w:t>Tipo de dados</w:t>
+            </w:r>
+          </w:p>
+        </w:tc>
+        <w:tc>
+          <w:tcPr>
+            <w:tcW w:w="663" w:type="pct"/>
+            <w:vAlign w:val="center"/>
+          </w:tcPr>
+          <w:p>
+            <w:pPr>
+              <w:jc w:val="center"/>
+            </w:pPr>
+            <w:r>
+              <w:t>Restrição</w:t>
+            </w:r>
+          </w:p>
+        </w:tc>
+        <w:tc>
+          <w:tcPr>
+            <w:tcW w:w="1091" w:type="pct"/>
+            <w:vAlign w:val="center"/>
+          </w:tcPr>
+          <w:p>
+            <w:pPr>
+              <w:jc w:val="center"/>
+            </w:pPr>
+            <w:r>
+              <w:t>Descrição</w:t>
+            </w:r>
+          </w:p>
+        </w:tc>
+      </w:tr>
+      <w:tr>
+        <w:tc>
+          <w:tcPr>
+            <w:tcW w:w="1191" w:type="pct"/>
+            <w:vAlign w:val="center"/>
+          </w:tcPr>
+          <w:p>
+            <w:pPr>
+              <w:jc w:val="center"/>
+            </w:pPr>
+            <w:proofErr w:type="spellStart"/>
+            <w:r>
+              <w:t>tbl_</w:t>
+            </w:r>
+            <w:r>
+              <w:t>contato_cliente</w:t>
+            </w:r>
+            <w:proofErr w:type="spellEnd"/>
+          </w:p>
+        </w:tc>
+        <w:tc>
+          <w:tcPr>
+            <w:tcW w:w="1306" w:type="pct"/>
+            <w:vAlign w:val="center"/>
+          </w:tcPr>
+          <w:p>
+            <w:pPr>
+              <w:jc w:val="center"/>
+            </w:pPr>
+            <w:proofErr w:type="spellStart"/>
+            <w:r>
+              <w:t>Id</w:t>
+            </w:r>
+            <w:r>
+              <w:t>_contato_cliente</w:t>
+            </w:r>
+            <w:proofErr w:type="spellEnd"/>
+          </w:p>
+        </w:tc>
+        <w:tc>
+          <w:tcPr>
+            <w:tcW w:w="748" w:type="pct"/>
+            <w:vAlign w:val="center"/>
+          </w:tcPr>
+          <w:p>
+            <w:pPr>
+              <w:jc w:val="center"/>
+            </w:pPr>
+            <w:r>
+              <w:t>INT</w:t>
+            </w:r>
+          </w:p>
+        </w:tc>
+        <w:tc>
+          <w:tcPr>
+            <w:tcW w:w="663" w:type="pct"/>
+            <w:vAlign w:val="center"/>
+          </w:tcPr>
+          <w:p>
+            <w:pPr>
+              <w:jc w:val="center"/>
+            </w:pPr>
+            <w:r>
+              <w:t>PK</w:t>
+            </w:r>
+          </w:p>
+        </w:tc>
+        <w:tc>
+          <w:tcPr>
+            <w:tcW w:w="1091" w:type="pct"/>
+            <w:vAlign w:val="center"/>
+          </w:tcPr>
+          <w:p>
+            <w:pPr>
+              <w:jc w:val="left"/>
+            </w:pPr>
+            <w:r>
+              <w:t xml:space="preserve">Identificador único do </w:t>
+            </w:r>
+            <w:r>
+              <w:t xml:space="preserve">contato do </w:t>
+            </w:r>
+            <w:r>
+              <w:t>cliente (autoincremento)</w:t>
+            </w:r>
+          </w:p>
+        </w:tc>
+      </w:tr>
+      <w:tr>
+        <w:tc>
+          <w:tcPr>
+            <w:tcW w:w="1191" w:type="pct"/>
+            <w:vAlign w:val="center"/>
+          </w:tcPr>
+          <w:p>
+            <w:pPr>
+              <w:jc w:val="center"/>
+            </w:pPr>
+          </w:p>
+        </w:tc>
+        <w:tc>
+          <w:tcPr>
+            <w:tcW w:w="1306" w:type="pct"/>
+            <w:vAlign w:val="center"/>
+          </w:tcPr>
+          <w:p>
+            <w:pPr>
+              <w:jc w:val="center"/>
+            </w:pPr>
+            <w:proofErr w:type="spellStart"/>
+            <w:r>
+              <w:t>Telefone_pessoal</w:t>
+            </w:r>
+            <w:proofErr w:type="spellEnd"/>
+          </w:p>
+        </w:tc>
+        <w:tc>
+          <w:tcPr>
+            <w:tcW w:w="748" w:type="pct"/>
+            <w:vAlign w:val="center"/>
+          </w:tcPr>
+          <w:p>
+            <w:pPr>
+              <w:jc w:val="center"/>
+            </w:pPr>
+            <w:r>
+              <w:t>INT</w:t>
+            </w:r>
+          </w:p>
+        </w:tc>
+        <w:tc>
+          <w:tcPr>
+            <w:tcW w:w="663" w:type="pct"/>
+            <w:vAlign w:val="center"/>
+          </w:tcPr>
+          <w:p>
+            <w:pPr>
+              <w:jc w:val="center"/>
+            </w:pPr>
+            <w:proofErr w:type="spellStart"/>
+            <w:r>
+              <w:t>not</w:t>
+            </w:r>
+            <w:proofErr w:type="spellEnd"/>
+            <w:r>
+              <w:t xml:space="preserve"> </w:t>
+            </w:r>
+            <w:proofErr w:type="spellStart"/>
+            <w:r>
+              <w:t>null</w:t>
+            </w:r>
+            <w:proofErr w:type="spellEnd"/>
+          </w:p>
+        </w:tc>
+        <w:tc>
+          <w:tcPr>
+            <w:tcW w:w="1091" w:type="pct"/>
+            <w:vAlign w:val="center"/>
+          </w:tcPr>
+          <w:p>
+            <w:pPr>
+              <w:jc w:val="left"/>
+            </w:pPr>
+            <w:r>
+              <w:t>Telefone celular do cliente</w:t>
+            </w:r>
+          </w:p>
+        </w:tc>
+      </w:tr>
+      <w:tr>
+        <w:tc>
+          <w:tcPr>
+            <w:tcW w:w="1191" w:type="pct"/>
+            <w:vAlign w:val="center"/>
+          </w:tcPr>
+          <w:p>
+            <w:pPr>
+              <w:jc w:val="center"/>
+            </w:pPr>
+          </w:p>
+        </w:tc>
+        <w:tc>
+          <w:tcPr>
+            <w:tcW w:w="1306" w:type="pct"/>
+            <w:vAlign w:val="center"/>
+          </w:tcPr>
+          <w:p>
+            <w:pPr>
+              <w:jc w:val="center"/>
+            </w:pPr>
+            <w:proofErr w:type="spellStart"/>
+            <w:r>
+              <w:t>Telefone_residencial</w:t>
+            </w:r>
+            <w:proofErr w:type="spellEnd"/>
+          </w:p>
+        </w:tc>
+        <w:tc>
+          <w:tcPr>
+            <w:tcW w:w="748" w:type="pct"/>
+            <w:vAlign w:val="center"/>
+          </w:tcPr>
+          <w:p>
+            <w:pPr>
+              <w:jc w:val="center"/>
+            </w:pPr>
+            <w:r>
+              <w:t>INT</w:t>
+            </w:r>
+          </w:p>
+        </w:tc>
+        <w:tc>
+          <w:tcPr>
+            <w:tcW w:w="663" w:type="pct"/>
+            <w:vAlign w:val="center"/>
+          </w:tcPr>
+          <w:p>
+            <w:pPr>
+              <w:jc w:val="center"/>
+            </w:pPr>
+            <w:proofErr w:type="spellStart"/>
+            <w:r>
+              <w:t>not</w:t>
+            </w:r>
+            <w:proofErr w:type="spellEnd"/>
+            <w:r>
+              <w:t xml:space="preserve"> </w:t>
+            </w:r>
+            <w:proofErr w:type="spellStart"/>
+            <w:r>
+              <w:t>null</w:t>
+            </w:r>
+            <w:proofErr w:type="spellEnd"/>
+          </w:p>
+        </w:tc>
+        <w:tc>
+          <w:tcPr>
+            <w:tcW w:w="1091" w:type="pct"/>
+            <w:vAlign w:val="center"/>
+          </w:tcPr>
+          <w:p>
+            <w:pPr>
+              <w:jc w:val="left"/>
+            </w:pPr>
+            <w:r>
+              <w:t>Telefone residencial do cliente</w:t>
+            </w:r>
+          </w:p>
+        </w:tc>
+      </w:tr>
+    </w:tbl>
+    <w:p/>
+    <w:tbl>
+      <w:tblPr>
+        <w:tblStyle w:val="Tabelacomgrade"/>
+        <w:tblW w:w="5000" w:type="pct"/>
+        <w:tblLook w:val="04A0" w:firstRow="1" w:lastRow="0" w:firstColumn="1" w:lastColumn="0" w:noHBand="0" w:noVBand="1"/>
+      </w:tblPr>
+      <w:tblGrid>
+        <w:gridCol w:w="2431"/>
+        <w:gridCol w:w="2378"/>
+        <w:gridCol w:w="2510"/>
+        <w:gridCol w:w="1683"/>
+        <w:gridCol w:w="4991"/>
+      </w:tblGrid>
+      <w:tr>
+        <w:tc>
+          <w:tcPr>
+            <w:tcW w:w="802" w:type="pct"/>
+            <w:vAlign w:val="center"/>
+          </w:tcPr>
+          <w:p>
+            <w:pPr>
+              <w:jc w:val="center"/>
+            </w:pPr>
+            <w:r>
+              <w:t>Tabela</w:t>
+            </w:r>
+          </w:p>
+        </w:tc>
+        <w:tc>
+          <w:tcPr>
+            <w:tcW w:w="569" w:type="pct"/>
+            <w:vAlign w:val="center"/>
+          </w:tcPr>
+          <w:p>
+            <w:pPr>
+              <w:jc w:val="center"/>
+            </w:pPr>
+            <w:r>
+              <w:t>Coluna</w:t>
+            </w:r>
+          </w:p>
+        </w:tc>
+        <w:tc>
+          <w:tcPr>
+            <w:tcW w:w="1013" w:type="pct"/>
+            <w:vAlign w:val="center"/>
+          </w:tcPr>
+          <w:p>
+            <w:pPr>
+              <w:jc w:val="center"/>
+            </w:pPr>
+            <w:r>
+              <w:t>Tipo de dados</w:t>
+            </w:r>
+          </w:p>
+        </w:tc>
+        <w:tc>
+          <w:tcPr>
+            <w:tcW w:w="717" w:type="pct"/>
+            <w:vAlign w:val="center"/>
+          </w:tcPr>
+          <w:p>
+            <w:pPr>
+              <w:jc w:val="center"/>
+            </w:pPr>
+            <w:r>
+              <w:t>Restrição</w:t>
+            </w:r>
+          </w:p>
+        </w:tc>
+        <w:tc>
+          <w:tcPr>
+            <w:tcW w:w="1899" w:type="pct"/>
+            <w:vAlign w:val="center"/>
+          </w:tcPr>
+          <w:p>
+            <w:pPr>
+              <w:jc w:val="center"/>
+            </w:pPr>
+            <w:r>
+              <w:t>Descrição</w:t>
+            </w:r>
+          </w:p>
+        </w:tc>
+      </w:tr>
+      <w:tr>
+        <w:tc>
+          <w:tcPr>
+            <w:tcW w:w="802" w:type="pct"/>
+            <w:vAlign w:val="center"/>
+          </w:tcPr>
+          <w:p>
+            <w:pPr>
+              <w:jc w:val="center"/>
+            </w:pPr>
+            <w:proofErr w:type="spellStart"/>
+            <w:r>
+              <w:t>tbl_</w:t>
+            </w:r>
+            <w:r>
+              <w:t>endereco_</w:t>
+            </w:r>
+            <w:r>
+              <w:t>cliente</w:t>
+            </w:r>
+            <w:proofErr w:type="spellEnd"/>
+          </w:p>
+        </w:tc>
+        <w:tc>
+          <w:tcPr>
+            <w:tcW w:w="569" w:type="pct"/>
+            <w:vAlign w:val="center"/>
+          </w:tcPr>
+          <w:p>
+            <w:pPr>
+              <w:jc w:val="center"/>
+            </w:pPr>
+            <w:proofErr w:type="spellStart"/>
+            <w:r>
+              <w:t>Id</w:t>
+            </w:r>
+            <w:r>
+              <w:t>_endereco_cliente</w:t>
+            </w:r>
+            <w:proofErr w:type="spellEnd"/>
+          </w:p>
+        </w:tc>
+        <w:tc>
+          <w:tcPr>
+            <w:tcW w:w="1013" w:type="pct"/>
+            <w:vAlign w:val="center"/>
+          </w:tcPr>
+          <w:p>
+            <w:pPr>
+              <w:jc w:val="center"/>
+            </w:pPr>
+            <w:r>
+              <w:t>INT</w:t>
+            </w:r>
+          </w:p>
+        </w:tc>
+        <w:tc>
+          <w:tcPr>
+            <w:tcW w:w="717" w:type="pct"/>
+            <w:vAlign w:val="center"/>
+          </w:tcPr>
+          <w:p>
+            <w:pPr>
+              <w:jc w:val="center"/>
+            </w:pPr>
+            <w:r>
+              <w:t>PK</w:t>
+            </w:r>
+          </w:p>
+        </w:tc>
+        <w:tc>
+          <w:tcPr>
+            <w:tcW w:w="1899" w:type="pct"/>
+            <w:vAlign w:val="center"/>
+          </w:tcPr>
+          <w:p>
+            <w:pPr>
+              <w:jc w:val="left"/>
+            </w:pPr>
+            <w:r>
+              <w:t xml:space="preserve">Identificador único do </w:t>
+            </w:r>
+            <w:r>
+              <w:t xml:space="preserve">endereço do </w:t>
+            </w:r>
+            <w:r>
+              <w:t>cliente (autoincremento)</w:t>
+            </w:r>
+          </w:p>
+        </w:tc>
+      </w:tr>
+      <w:tr>
+        <w:tc>
+          <w:tcPr>
+            <w:tcW w:w="802" w:type="pct"/>
+            <w:vAlign w:val="center"/>
+          </w:tcPr>
+          <w:p>
+            <w:pPr>
+              <w:jc w:val="center"/>
+            </w:pPr>
+          </w:p>
+        </w:tc>
+        <w:tc>
+          <w:tcPr>
+            <w:tcW w:w="569" w:type="pct"/>
+            <w:vAlign w:val="center"/>
+          </w:tcPr>
+          <w:p>
+            <w:pPr>
+              <w:jc w:val="center"/>
+            </w:pPr>
+            <w:r>
+              <w:t>Logradouro</w:t>
+            </w:r>
+          </w:p>
+        </w:tc>
+        <w:tc>
+          <w:tcPr>
+            <w:tcW w:w="1013" w:type="pct"/>
+            <w:vAlign w:val="center"/>
+          </w:tcPr>
+          <w:p>
+            <w:pPr>
+              <w:jc w:val="center"/>
+            </w:pPr>
+            <w:r>
+              <w:t>VARCHAR</w:t>
+            </w:r>
+          </w:p>
+        </w:tc>
+        <w:tc>
+          <w:tcPr>
+            <w:tcW w:w="717" w:type="pct"/>
+            <w:vAlign w:val="center"/>
+          </w:tcPr>
+          <w:p>
+            <w:pPr>
+              <w:jc w:val="center"/>
+            </w:pPr>
+            <w:proofErr w:type="spellStart"/>
+            <w:r>
+              <w:t>not</w:t>
+            </w:r>
+            <w:proofErr w:type="spellEnd"/>
+            <w:r>
+              <w:t xml:space="preserve"> </w:t>
+            </w:r>
+            <w:proofErr w:type="spellStart"/>
+            <w:r>
+              <w:t>null</w:t>
+            </w:r>
+            <w:proofErr w:type="spellEnd"/>
+          </w:p>
+        </w:tc>
+        <w:tc>
+          <w:tcPr>
+            <w:tcW w:w="1899" w:type="pct"/>
+            <w:vAlign w:val="center"/>
+          </w:tcPr>
+          <w:p>
+            <w:pPr>
+              <w:jc w:val="left"/>
+            </w:pPr>
+            <w:r>
+              <w:t>Nome do logradouro do cliente</w:t>
+            </w:r>
+          </w:p>
+        </w:tc>
+      </w:tr>
+      <w:tr>
+        <w:tc>
+          <w:tcPr>
+            <w:tcW w:w="802" w:type="pct"/>
+            <w:vAlign w:val="center"/>
+          </w:tcPr>
+          <w:p>
+            <w:pPr>
+              <w:jc w:val="center"/>
+            </w:pPr>
+          </w:p>
+        </w:tc>
+        <w:tc>
+          <w:tcPr>
+            <w:tcW w:w="569" w:type="pct"/>
+            <w:vAlign w:val="center"/>
+          </w:tcPr>
+          <w:p>
+            <w:pPr>
+              <w:jc w:val="center"/>
+            </w:pPr>
+            <w:r>
+              <w:t>Número</w:t>
+            </w:r>
+          </w:p>
+        </w:tc>
+        <w:tc>
+          <w:tcPr>
+            <w:tcW w:w="1013" w:type="pct"/>
+            <w:vAlign w:val="center"/>
+          </w:tcPr>
+          <w:p>
+            <w:pPr>
+              <w:jc w:val="center"/>
+            </w:pPr>
+            <w:r>
+              <w:t>INT</w:t>
+            </w:r>
+          </w:p>
+        </w:tc>
+        <w:tc>
+          <w:tcPr>
+            <w:tcW w:w="717" w:type="pct"/>
+            <w:vAlign w:val="center"/>
+          </w:tcPr>
+          <w:p>
+            <w:pPr>
+              <w:jc w:val="center"/>
+            </w:pPr>
+            <w:proofErr w:type="spellStart"/>
+            <w:r>
+              <w:t>not</w:t>
+            </w:r>
+            <w:proofErr w:type="spellEnd"/>
+            <w:r>
+              <w:t xml:space="preserve"> </w:t>
+            </w:r>
+            <w:proofErr w:type="spellStart"/>
+            <w:r>
+              <w:t>null</w:t>
+            </w:r>
+            <w:proofErr w:type="spellEnd"/>
+          </w:p>
+        </w:tc>
+        <w:tc>
+          <w:tcPr>
+            <w:tcW w:w="1899" w:type="pct"/>
+            <w:vAlign w:val="center"/>
+          </w:tcPr>
+          <w:p>
+            <w:pPr>
+              <w:jc w:val="left"/>
+            </w:pPr>
+            <w:r>
+              <w:t>Número do endereço do cliente no seu logradouro</w:t>
+            </w:r>
+          </w:p>
+        </w:tc>
+      </w:tr>
+      <w:tr>
+        <w:tc>
+          <w:tcPr>
+            <w:tcW w:w="802" w:type="pct"/>
+            <w:vAlign w:val="center"/>
+          </w:tcPr>
+          <w:p>
+            <w:pPr>
+              <w:jc w:val="center"/>
+            </w:pPr>
+          </w:p>
+        </w:tc>
+        <w:tc>
+          <w:tcPr>
+            <w:tcW w:w="569" w:type="pct"/>
+            <w:vAlign w:val="center"/>
+          </w:tcPr>
+          <w:p>
+            <w:pPr>
+              <w:jc w:val="center"/>
+            </w:pPr>
+            <w:r>
+              <w:t>Complemento</w:t>
+            </w:r>
+          </w:p>
+        </w:tc>
+        <w:tc>
+          <w:tcPr>
+            <w:tcW w:w="1013" w:type="pct"/>
+            <w:vAlign w:val="center"/>
+          </w:tcPr>
+          <w:p>
+            <w:pPr>
+              <w:jc w:val="center"/>
+            </w:pPr>
+            <w:r>
+              <w:t>VARCHAR</w:t>
+            </w:r>
+          </w:p>
+        </w:tc>
+        <w:tc>
+          <w:tcPr>
+            <w:tcW w:w="717" w:type="pct"/>
+            <w:vAlign w:val="center"/>
+          </w:tcPr>
+          <w:p>
+            <w:pPr>
+              <w:jc w:val="center"/>
+            </w:pPr>
+            <w:r>
+              <w:t>Poderá ficar em branco, caso não tenha um complemento</w:t>
+            </w:r>
+          </w:p>
+        </w:tc>
+        <w:tc>
+          <w:tcPr>
+            <w:tcW w:w="1899" w:type="pct"/>
+            <w:vAlign w:val="center"/>
+          </w:tcPr>
+          <w:p>
+            <w:pPr>
+              <w:jc w:val="left"/>
+            </w:pPr>
+            <w:r>
+              <w:t xml:space="preserve">Complemento do endereço do cliente </w:t>
+            </w:r>
+            <w:r>
+              <w:t>do cliente</w:t>
+            </w:r>
+          </w:p>
+        </w:tc>
+      </w:tr>
+      <w:tr>
+        <w:tc>
+          <w:tcPr>
+            <w:tcW w:w="802" w:type="pct"/>
+            <w:vAlign w:val="center"/>
+          </w:tcPr>
+          <w:p>
+            <w:pPr>
+              <w:jc w:val="center"/>
+            </w:pPr>
+          </w:p>
+        </w:tc>
+        <w:tc>
+          <w:tcPr>
+            <w:tcW w:w="569" w:type="pct"/>
+            <w:vAlign w:val="center"/>
+          </w:tcPr>
+          <w:p>
+            <w:pPr>
+              <w:jc w:val="center"/>
+            </w:pPr>
+            <w:r>
+              <w:t>Bairro</w:t>
+            </w:r>
+          </w:p>
+        </w:tc>
+        <w:tc>
+          <w:tcPr>
+            <w:tcW w:w="1013" w:type="pct"/>
+            <w:vAlign w:val="center"/>
+          </w:tcPr>
+          <w:p>
+            <w:pPr>
+              <w:jc w:val="center"/>
+            </w:pPr>
+            <w:r>
+              <w:t>VARCHAR</w:t>
+            </w:r>
+          </w:p>
+        </w:tc>
+        <w:tc>
+          <w:tcPr>
+            <w:tcW w:w="717" w:type="pct"/>
+            <w:vAlign w:val="center"/>
+          </w:tcPr>
+          <w:p>
+            <w:pPr>
+              <w:jc w:val="center"/>
+            </w:pPr>
+            <w:proofErr w:type="spellStart"/>
+            <w:r>
+              <w:t>not</w:t>
+            </w:r>
+            <w:proofErr w:type="spellEnd"/>
+            <w:r>
+              <w:t xml:space="preserve"> </w:t>
+            </w:r>
+            <w:proofErr w:type="spellStart"/>
+            <w:r>
+              <w:t>null</w:t>
+            </w:r>
+            <w:proofErr w:type="spellEnd"/>
+          </w:p>
+        </w:tc>
+        <w:tc>
+          <w:tcPr>
+            <w:tcW w:w="1899" w:type="pct"/>
+            <w:vAlign w:val="center"/>
+          </w:tcPr>
+          <w:p>
+            <w:pPr>
+              <w:jc w:val="left"/>
+            </w:pPr>
+            <w:r>
+              <w:t>Bairro do endereço do cliente</w:t>
+            </w:r>
+          </w:p>
+        </w:tc>
+      </w:tr>
+      <w:tr>
+        <w:tc>
+          <w:tcPr>
+            <w:tcW w:w="802" w:type="pct"/>
+            <w:vAlign w:val="center"/>
+          </w:tcPr>
+          <w:p>
+            <w:pPr>
+              <w:jc w:val="center"/>
+            </w:pPr>
+          </w:p>
+        </w:tc>
+        <w:tc>
+          <w:tcPr>
+            <w:tcW w:w="569" w:type="pct"/>
+            <w:vAlign w:val="center"/>
+          </w:tcPr>
+          <w:p>
+            <w:pPr>
+              <w:jc w:val="center"/>
+            </w:pPr>
+            <w:r>
+              <w:t>Cidade</w:t>
+            </w:r>
+          </w:p>
+        </w:tc>
+        <w:tc>
+          <w:tcPr>
+            <w:tcW w:w="1013" w:type="pct"/>
+            <w:vAlign w:val="center"/>
+          </w:tcPr>
+          <w:p>
+            <w:pPr>
+              <w:jc w:val="center"/>
+            </w:pPr>
+            <w:r>
+              <w:t>VARCHAR</w:t>
+            </w:r>
+          </w:p>
+        </w:tc>
+        <w:tc>
+          <w:tcPr>
+            <w:tcW w:w="717" w:type="pct"/>
+            <w:vAlign w:val="center"/>
+          </w:tcPr>
+          <w:p>
+            <w:pPr>
+              <w:jc w:val="center"/>
+            </w:pPr>
+            <w:proofErr w:type="spellStart"/>
+            <w:r>
+              <w:t>Not</w:t>
+            </w:r>
+            <w:proofErr w:type="spellEnd"/>
+            <w:r>
+              <w:t xml:space="preserve"> </w:t>
+            </w:r>
+            <w:proofErr w:type="spellStart"/>
+            <w:r>
+              <w:t>null</w:t>
+            </w:r>
+            <w:proofErr w:type="spellEnd"/>
+          </w:p>
+        </w:tc>
+        <w:tc>
+          <w:tcPr>
+            <w:tcW w:w="1899" w:type="pct"/>
+            <w:vAlign w:val="center"/>
+          </w:tcPr>
+          <w:p>
+            <w:pPr>
+              <w:jc w:val="left"/>
+            </w:pPr>
+            <w:r>
+              <w:t>Cidade onde o cliente reside</w:t>
+            </w:r>
+          </w:p>
+        </w:tc>
+      </w:tr>
+      <w:tr>
+        <w:tc>
+          <w:tcPr>
+            <w:tcW w:w="802" w:type="pct"/>
+            <w:vAlign w:val="center"/>
+          </w:tcPr>
+          <w:p>
+            <w:pPr>
+              <w:jc w:val="center"/>
+            </w:pPr>
+          </w:p>
+        </w:tc>
+        <w:tc>
+          <w:tcPr>
+            <w:tcW w:w="569" w:type="pct"/>
+            <w:vAlign w:val="center"/>
+          </w:tcPr>
+          <w:p>
+            <w:pPr>
+              <w:jc w:val="center"/>
+            </w:pPr>
+            <w:r>
+              <w:t>Estado</w:t>
+            </w:r>
+          </w:p>
+        </w:tc>
+        <w:tc>
+          <w:tcPr>
+            <w:tcW w:w="1013" w:type="pct"/>
+            <w:vAlign w:val="center"/>
+          </w:tcPr>
+          <w:p>
+            <w:pPr>
+              <w:jc w:val="center"/>
+            </w:pPr>
+            <w:r>
+              <w:t>VARCHAR</w:t>
+            </w:r>
+          </w:p>
+        </w:tc>
+        <w:tc>
+          <w:tcPr>
+            <w:tcW w:w="717" w:type="pct"/>
+            <w:vAlign w:val="center"/>
+          </w:tcPr>
+          <w:p>
+            <w:pPr>
+              <w:jc w:val="center"/>
+            </w:pPr>
+            <w:proofErr w:type="spellStart"/>
+            <w:r>
+              <w:t>Not</w:t>
+            </w:r>
+            <w:proofErr w:type="spellEnd"/>
+            <w:r>
+              <w:t xml:space="preserve"> </w:t>
+            </w:r>
+            <w:proofErr w:type="spellStart"/>
+            <w:r>
+              <w:t>null</w:t>
+            </w:r>
+            <w:proofErr w:type="spellEnd"/>
+          </w:p>
+        </w:tc>
+        <w:tc>
+          <w:tcPr>
+            <w:tcW w:w="1899" w:type="pct"/>
+            <w:vAlign w:val="center"/>
+          </w:tcPr>
+          <w:p>
+            <w:pPr>
+              <w:jc w:val="left"/>
+            </w:pPr>
+            <w:r>
+              <w:t>Código do estado da residência</w:t>
+            </w:r>
+          </w:p>
+        </w:tc>
+      </w:tr>
+      <w:tr>
+        <w:tc>
+          <w:tcPr>
+            <w:tcW w:w="802" w:type="pct"/>
+            <w:vAlign w:val="center"/>
+          </w:tcPr>
+          <w:p>
+            <w:pPr>
+              <w:jc w:val="center"/>
+            </w:pPr>
+          </w:p>
+        </w:tc>
+        <w:tc>
+          <w:tcPr>
+            <w:tcW w:w="569" w:type="pct"/>
+            <w:vAlign w:val="center"/>
+          </w:tcPr>
+          <w:p>
+            <w:pPr>
+              <w:jc w:val="center"/>
+            </w:pPr>
+            <w:r>
+              <w:t>CEP</w:t>
+            </w:r>
+          </w:p>
+        </w:tc>
+        <w:tc>
+          <w:tcPr>
+            <w:tcW w:w="1013" w:type="pct"/>
+            <w:vAlign w:val="center"/>
+          </w:tcPr>
+          <w:p>
+            <w:pPr>
+              <w:jc w:val="center"/>
+            </w:pPr>
+            <w:r>
+              <w:t>INT</w:t>
+            </w:r>
+          </w:p>
+        </w:tc>
+        <w:tc>
+          <w:tcPr>
+            <w:tcW w:w="717" w:type="pct"/>
+            <w:vAlign w:val="center"/>
+          </w:tcPr>
+          <w:p>
+            <w:pPr>
+              <w:jc w:val="center"/>
+            </w:pPr>
+            <w:proofErr w:type="spellStart"/>
+            <w:r>
+              <w:t>Not</w:t>
+            </w:r>
+            <w:proofErr w:type="spellEnd"/>
+            <w:r>
+              <w:t xml:space="preserve"> </w:t>
+            </w:r>
+            <w:proofErr w:type="spellStart"/>
+            <w:r>
+              <w:t>null</w:t>
+            </w:r>
+            <w:proofErr w:type="spellEnd"/>
+          </w:p>
+        </w:tc>
+        <w:tc>
+          <w:tcPr>
+            <w:tcW w:w="1899" w:type="pct"/>
+            <w:vAlign w:val="center"/>
+          </w:tcPr>
+          <w:p>
+            <w:pPr>
+              <w:jc w:val="left"/>
+            </w:pPr>
+            <w:r>
+              <w:t>Código de endereçamento postal da residência do cliente</w:t>
+            </w:r>
+          </w:p>
+        </w:tc>
+      </w:tr>
+    </w:tbl>
+    <w:p/>
+    <w:tbl>
+      <w:tblPr>
+        <w:tblStyle w:val="Tabelacomgrade"/>
+        <w:tblW w:w="5000" w:type="pct"/>
+        <w:tblLook w:val="04A0" w:firstRow="1" w:lastRow="0" w:firstColumn="1" w:lastColumn="0" w:noHBand="0" w:noVBand="1"/>
+      </w:tblPr>
+      <w:tblGrid>
+        <w:gridCol w:w="2127"/>
+        <w:gridCol w:w="3940"/>
+        <w:gridCol w:w="2147"/>
+        <w:gridCol w:w="1900"/>
+        <w:gridCol w:w="3879"/>
+      </w:tblGrid>
+      <w:tr>
+        <w:tc>
+          <w:tcPr>
+            <w:tcW w:w="760" w:type="pct"/>
+            <w:vAlign w:val="center"/>
+          </w:tcPr>
+          <w:p>
+            <w:pPr>
+              <w:jc w:val="center"/>
+            </w:pPr>
+            <w:r>
+              <w:t>Tabela</w:t>
+            </w:r>
+          </w:p>
+        </w:tc>
+        <w:tc>
+          <w:tcPr>
+            <w:tcW w:w="1408" w:type="pct"/>
+            <w:vAlign w:val="center"/>
+          </w:tcPr>
+          <w:p>
+            <w:pPr>
+              <w:jc w:val="center"/>
+            </w:pPr>
+            <w:r>
+              <w:t>Coluna</w:t>
+            </w:r>
+          </w:p>
+        </w:tc>
+        <w:tc>
+          <w:tcPr>
+            <w:tcW w:w="767" w:type="pct"/>
+            <w:vAlign w:val="center"/>
+          </w:tcPr>
+          <w:p>
+            <w:pPr>
+              <w:jc w:val="center"/>
+            </w:pPr>
+            <w:r>
+              <w:t>Tipo de dados</w:t>
+            </w:r>
+          </w:p>
+        </w:tc>
+        <w:tc>
+          <w:tcPr>
+            <w:tcW w:w="679" w:type="pct"/>
+            <w:vAlign w:val="center"/>
+          </w:tcPr>
+          <w:p>
+            <w:pPr>
+              <w:jc w:val="center"/>
+            </w:pPr>
+            <w:r>
+              <w:t>Restrição</w:t>
+            </w:r>
+          </w:p>
+        </w:tc>
+        <w:tc>
+          <w:tcPr>
+            <w:tcW w:w="1387" w:type="pct"/>
+            <w:vAlign w:val="center"/>
+          </w:tcPr>
+          <w:p>
+            <w:pPr>
+              <w:jc w:val="center"/>
+            </w:pPr>
+            <w:r>
+              <w:t>Descrição</w:t>
+            </w:r>
+          </w:p>
+        </w:tc>
+      </w:tr>
+      <w:tr>
+        <w:tc>
+          <w:tcPr>
+            <w:tcW w:w="760" w:type="pct"/>
+            <w:vAlign w:val="center"/>
+          </w:tcPr>
+          <w:p>
+            <w:pPr>
+              <w:jc w:val="center"/>
+            </w:pPr>
+            <w:proofErr w:type="spellStart"/>
+            <w:r>
+              <w:t>tbl_</w:t>
+            </w:r>
+            <w:r>
+              <w:t>aluguel</w:t>
+            </w:r>
+            <w:proofErr w:type="spellEnd"/>
+          </w:p>
+        </w:tc>
+        <w:tc>
+          <w:tcPr>
+            <w:tcW w:w="1408" w:type="pct"/>
+            <w:vAlign w:val="center"/>
+          </w:tcPr>
+          <w:p>
+            <w:pPr>
+              <w:jc w:val="center"/>
+            </w:pPr>
+            <w:proofErr w:type="spellStart"/>
+            <w:r>
+              <w:t>Id</w:t>
+            </w:r>
+            <w:r>
+              <w:t>_locacao</w:t>
+            </w:r>
+            <w:proofErr w:type="spellEnd"/>
+          </w:p>
+        </w:tc>
+        <w:tc>
+          <w:tcPr>
+            <w:tcW w:w="767" w:type="pct"/>
+            <w:vAlign w:val="center"/>
+          </w:tcPr>
+          <w:p>
+            <w:pPr>
+              <w:jc w:val="center"/>
+            </w:pPr>
+            <w:r>
+              <w:t>INT</w:t>
+            </w:r>
+          </w:p>
+        </w:tc>
+        <w:tc>
+          <w:tcPr>
+            <w:tcW w:w="679" w:type="pct"/>
+            <w:vAlign w:val="center"/>
+          </w:tcPr>
+          <w:p>
+            <w:pPr>
+              <w:jc w:val="center"/>
+            </w:pPr>
+            <w:r>
+              <w:t>PK</w:t>
+            </w:r>
+          </w:p>
+        </w:tc>
+        <w:tc>
+          <w:tcPr>
+            <w:tcW w:w="1387" w:type="pct"/>
+            <w:vAlign w:val="center"/>
+          </w:tcPr>
+          <w:p>
+            <w:pPr>
+              <w:jc w:val="left"/>
+            </w:pPr>
+            <w:r>
+              <w:t xml:space="preserve">Identificador único </w:t>
+            </w:r>
+            <w:r>
+              <w:t>do aluguel</w:t>
+            </w:r>
+            <w:r>
+              <w:t xml:space="preserve"> </w:t>
+            </w:r>
+            <w:r>
+              <w:t>(autoincremento)</w:t>
+            </w:r>
+          </w:p>
+        </w:tc>
+      </w:tr>
+      <w:tr>
+        <w:tc>
+          <w:tcPr>
+            <w:tcW w:w="760" w:type="pct"/>
+            <w:vAlign w:val="center"/>
+          </w:tcPr>
+          <w:p>
+            <w:pPr>
+              <w:jc w:val="center"/>
+            </w:pPr>
+          </w:p>
+        </w:tc>
+        <w:tc>
+          <w:tcPr>
+            <w:tcW w:w="1408" w:type="pct"/>
+            <w:vAlign w:val="center"/>
+          </w:tcPr>
+          <w:p>
+            <w:pPr>
+              <w:jc w:val="center"/>
+            </w:pPr>
+            <w:proofErr w:type="spellStart"/>
+            <w:r>
+              <w:t>Data_retirada</w:t>
+            </w:r>
+            <w:proofErr w:type="spellEnd"/>
+          </w:p>
+        </w:tc>
+        <w:tc>
+          <w:tcPr>
+            <w:tcW w:w="767" w:type="pct"/>
+            <w:vAlign w:val="center"/>
+          </w:tcPr>
+          <w:p>
+            <w:pPr>
+              <w:jc w:val="center"/>
+            </w:pPr>
+            <w:r>
+              <w:t>DATE</w:t>
+            </w:r>
+          </w:p>
+        </w:tc>
+        <w:tc>
+          <w:tcPr>
+            <w:tcW w:w="679" w:type="pct"/>
+            <w:vAlign w:val="center"/>
+          </w:tcPr>
+          <w:p>
+            <w:pPr>
+              <w:jc w:val="center"/>
+            </w:pPr>
+            <w:proofErr w:type="spellStart"/>
+            <w:r>
+              <w:t>not</w:t>
+            </w:r>
+            <w:proofErr w:type="spellEnd"/>
+            <w:r>
+              <w:t xml:space="preserve"> </w:t>
+            </w:r>
+            <w:proofErr w:type="spellStart"/>
+            <w:r>
+              <w:t>null</w:t>
+            </w:r>
+            <w:proofErr w:type="spellEnd"/>
+          </w:p>
+        </w:tc>
+        <w:tc>
+          <w:tcPr>
+            <w:tcW w:w="1387" w:type="pct"/>
+            <w:vAlign w:val="center"/>
+          </w:tcPr>
+          <w:p>
+            <w:pPr>
+              <w:jc w:val="left"/>
+            </w:pPr>
+            <w:r>
+              <w:t>Data que o cliente alugou o filme</w:t>
+            </w:r>
+          </w:p>
+        </w:tc>
+      </w:tr>
+      <w:tr>
+        <w:tc>
+          <w:tcPr>
+            <w:tcW w:w="760" w:type="pct"/>
+            <w:vAlign w:val="center"/>
+          </w:tcPr>
+          <w:p>
+            <w:pPr>
+              <w:jc w:val="center"/>
+            </w:pPr>
+          </w:p>
+        </w:tc>
+        <w:tc>
+          <w:tcPr>
+            <w:tcW w:w="1408" w:type="pct"/>
+            <w:vAlign w:val="center"/>
+          </w:tcPr>
+          <w:p>
+            <w:pPr>
+              <w:jc w:val="center"/>
+            </w:pPr>
+            <w:proofErr w:type="spellStart"/>
+            <w:r>
+              <w:t>Data_prev_devolucao</w:t>
+            </w:r>
+            <w:proofErr w:type="spellEnd"/>
+          </w:p>
+        </w:tc>
+        <w:tc>
+          <w:tcPr>
+            <w:tcW w:w="767" w:type="pct"/>
+            <w:vAlign w:val="center"/>
+          </w:tcPr>
+          <w:p>
+            <w:pPr>
+              <w:jc w:val="center"/>
+            </w:pPr>
+            <w:r>
+              <w:t>DATE</w:t>
+            </w:r>
+          </w:p>
+        </w:tc>
+        <w:tc>
+          <w:tcPr>
+            <w:tcW w:w="679" w:type="pct"/>
+            <w:vAlign w:val="center"/>
+          </w:tcPr>
+          <w:p>
+            <w:pPr>
+              <w:jc w:val="center"/>
+            </w:pPr>
+            <w:proofErr w:type="spellStart"/>
+            <w:r>
+              <w:t>not</w:t>
+            </w:r>
+            <w:proofErr w:type="spellEnd"/>
+            <w:r>
+              <w:t xml:space="preserve"> </w:t>
+            </w:r>
+            <w:proofErr w:type="spellStart"/>
+            <w:r>
+              <w:t>null</w:t>
+            </w:r>
+            <w:proofErr w:type="spellEnd"/>
+          </w:p>
+        </w:tc>
+        <w:tc>
+          <w:tcPr>
+            <w:tcW w:w="1387" w:type="pct"/>
+            <w:vAlign w:val="center"/>
+          </w:tcPr>
+          <w:p>
+            <w:pPr>
+              <w:jc w:val="left"/>
+            </w:pPr>
+            <w:r>
+              <w:t>Data em que o cliente deverá devolver o filme</w:t>
+            </w:r>
+          </w:p>
+        </w:tc>
+      </w:tr>
+    </w:tbl>
+    <w:p/>
+    <w:tbl>
+      <w:tblPr>
+        <w:tblStyle w:val="Tabelacomgrade"/>
+        <w:tblW w:w="5000" w:type="pct"/>
+        <w:tblLook w:val="04A0" w:firstRow="1" w:lastRow="0" w:firstColumn="1" w:lastColumn="0" w:noHBand="0" w:noVBand="1"/>
+      </w:tblPr>
+      <w:tblGrid>
+        <w:gridCol w:w="1957"/>
+        <w:gridCol w:w="2745"/>
+        <w:gridCol w:w="2547"/>
+        <w:gridCol w:w="1900"/>
+        <w:gridCol w:w="4844"/>
+      </w:tblGrid>
+      <w:tr>
+        <w:tc>
+          <w:tcPr>
+            <w:tcW w:w="699" w:type="pct"/>
+            <w:vAlign w:val="center"/>
+          </w:tcPr>
+          <w:p>
+            <w:pPr>
+              <w:jc w:val="center"/>
+            </w:pPr>
+            <w:r>
+              <w:lastRenderedPageBreak/>
+              <w:t>Tabela</w:t>
+            </w:r>
+          </w:p>
+        </w:tc>
+        <w:tc>
+          <w:tcPr>
+            <w:tcW w:w="981" w:type="pct"/>
+            <w:vAlign w:val="center"/>
+          </w:tcPr>
+          <w:p>
+            <w:pPr>
+              <w:jc w:val="center"/>
+            </w:pPr>
+            <w:r>
+              <w:t>Coluna</w:t>
+            </w:r>
+          </w:p>
+        </w:tc>
+        <w:tc>
+          <w:tcPr>
+            <w:tcW w:w="910" w:type="pct"/>
+            <w:vAlign w:val="center"/>
+          </w:tcPr>
+          <w:p>
+            <w:pPr>
+              <w:jc w:val="center"/>
+            </w:pPr>
+            <w:r>
+              <w:t>Tipo de dados</w:t>
+            </w:r>
+          </w:p>
+        </w:tc>
+        <w:tc>
+          <w:tcPr>
+            <w:tcW w:w="679" w:type="pct"/>
+            <w:vAlign w:val="center"/>
+          </w:tcPr>
+          <w:p>
+            <w:pPr>
+              <w:jc w:val="center"/>
+            </w:pPr>
+            <w:r>
+              <w:t>Restrição</w:t>
+            </w:r>
+          </w:p>
+        </w:tc>
+        <w:tc>
+          <w:tcPr>
+            <w:tcW w:w="1732" w:type="pct"/>
+            <w:vAlign w:val="center"/>
+          </w:tcPr>
+          <w:p>
+            <w:pPr>
+              <w:jc w:val="center"/>
+            </w:pPr>
+            <w:r>
+              <w:t>Descrição</w:t>
+            </w:r>
+          </w:p>
+        </w:tc>
+      </w:tr>
+      <w:tr>
+        <w:tc>
+          <w:tcPr>
+            <w:tcW w:w="699" w:type="pct"/>
+            <w:vAlign w:val="center"/>
+          </w:tcPr>
+          <w:p>
+            <w:pPr>
+              <w:jc w:val="center"/>
+            </w:pPr>
+            <w:proofErr w:type="spellStart"/>
+            <w:r>
+              <w:t>tbl_</w:t>
+            </w:r>
+            <w:r>
+              <w:t>filme</w:t>
+            </w:r>
+            <w:proofErr w:type="spellEnd"/>
+          </w:p>
+        </w:tc>
+        <w:tc>
+          <w:tcPr>
+            <w:tcW w:w="981" w:type="pct"/>
+            <w:vAlign w:val="center"/>
+          </w:tcPr>
+          <w:p>
+            <w:pPr>
+              <w:jc w:val="center"/>
+            </w:pPr>
+            <w:proofErr w:type="spellStart"/>
+            <w:r>
+              <w:t>Cod_filme</w:t>
+            </w:r>
+            <w:proofErr w:type="spellEnd"/>
+          </w:p>
+        </w:tc>
+        <w:tc>
+          <w:tcPr>
+            <w:tcW w:w="910" w:type="pct"/>
+            <w:vAlign w:val="center"/>
+          </w:tcPr>
+          <w:p>
+            <w:pPr>
+              <w:jc w:val="center"/>
+            </w:pPr>
+            <w:r>
+              <w:t>INT</w:t>
+            </w:r>
+          </w:p>
+        </w:tc>
+        <w:tc>
+          <w:tcPr>
+            <w:tcW w:w="679" w:type="pct"/>
+            <w:vAlign w:val="center"/>
+          </w:tcPr>
+          <w:p>
+            <w:pPr>
+              <w:jc w:val="center"/>
+            </w:pPr>
+            <w:r>
+              <w:t>PK</w:t>
+            </w:r>
+          </w:p>
+        </w:tc>
+        <w:tc>
+          <w:tcPr>
+            <w:tcW w:w="1732" w:type="pct"/>
+            <w:vAlign w:val="center"/>
+          </w:tcPr>
+          <w:p>
+            <w:pPr>
+              <w:jc w:val="left"/>
+            </w:pPr>
+            <w:r>
+              <w:t xml:space="preserve">Identificador único do </w:t>
+            </w:r>
+            <w:r>
+              <w:t xml:space="preserve">filme </w:t>
+            </w:r>
+            <w:r>
+              <w:t>(autoincremento)</w:t>
+            </w:r>
+          </w:p>
+        </w:tc>
+      </w:tr>
+      <w:tr>
+        <w:tc>
+          <w:tcPr>
+            <w:tcW w:w="699" w:type="pct"/>
+            <w:vAlign w:val="center"/>
+          </w:tcPr>
+          <w:p>
+            <w:pPr>
+              <w:jc w:val="center"/>
+            </w:pPr>
+          </w:p>
+        </w:tc>
+        <w:tc>
+          <w:tcPr>
+            <w:tcW w:w="981" w:type="pct"/>
+            <w:vAlign w:val="center"/>
+          </w:tcPr>
+          <w:p>
+            <w:pPr>
+              <w:jc w:val="center"/>
+            </w:pPr>
+            <w:r>
+              <w:t>Ti</w:t>
+            </w:r>
+            <w:r>
+              <w:t>t</w:t>
+            </w:r>
+            <w:r>
+              <w:t>ulo</w:t>
+            </w:r>
+          </w:p>
+        </w:tc>
+        <w:tc>
+          <w:tcPr>
+            <w:tcW w:w="910" w:type="pct"/>
+            <w:vAlign w:val="center"/>
+          </w:tcPr>
+          <w:p>
+            <w:pPr>
+              <w:jc w:val="center"/>
+            </w:pPr>
+            <w:r>
+              <w:t>VARCHAR</w:t>
+            </w:r>
+          </w:p>
+        </w:tc>
+        <w:tc>
+          <w:tcPr>
+            <w:tcW w:w="679" w:type="pct"/>
+            <w:vAlign w:val="center"/>
+          </w:tcPr>
+          <w:p>
+            <w:pPr>
+              <w:jc w:val="center"/>
+            </w:pPr>
+            <w:proofErr w:type="spellStart"/>
+            <w:r>
+              <w:t>not</w:t>
+            </w:r>
+            <w:proofErr w:type="spellEnd"/>
+            <w:r>
+              <w:t xml:space="preserve"> </w:t>
+            </w:r>
+            <w:proofErr w:type="spellStart"/>
+            <w:r>
+              <w:t>null</w:t>
+            </w:r>
+            <w:proofErr w:type="spellEnd"/>
+          </w:p>
+        </w:tc>
+        <w:tc>
+          <w:tcPr>
+            <w:tcW w:w="1732" w:type="pct"/>
+            <w:vAlign w:val="center"/>
+          </w:tcPr>
+          <w:p>
+            <w:pPr>
+              <w:jc w:val="left"/>
+            </w:pPr>
+            <w:r>
+              <w:t>Nome do filme</w:t>
+            </w:r>
+          </w:p>
+        </w:tc>
+      </w:tr>
+    </w:tbl>
+    <w:p/>
+    <w:tbl>
+      <w:tblPr>
+        <w:tblStyle w:val="Tabelacomgrade"/>
+        <w:tblW w:w="5000" w:type="pct"/>
+        <w:tblLook w:val="04A0" w:firstRow="1" w:lastRow="0" w:firstColumn="1" w:lastColumn="0" w:noHBand="0" w:noVBand="1"/>
+      </w:tblPr>
+      <w:tblGrid>
+        <w:gridCol w:w="3075"/>
+        <w:gridCol w:w="3364"/>
+        <w:gridCol w:w="2147"/>
+        <w:gridCol w:w="1900"/>
+        <w:gridCol w:w="3507"/>
+      </w:tblGrid>
+      <w:tr>
+        <w:tc>
+          <w:tcPr>
+            <w:tcW w:w="1099" w:type="pct"/>
+            <w:vAlign w:val="center"/>
+          </w:tcPr>
+          <w:p>
+            <w:pPr>
+              <w:jc w:val="center"/>
+            </w:pPr>
+            <w:r>
+              <w:t>Tabela</w:t>
+            </w:r>
+          </w:p>
+        </w:tc>
+        <w:tc>
+          <w:tcPr>
+            <w:tcW w:w="1202" w:type="pct"/>
+            <w:vAlign w:val="center"/>
+          </w:tcPr>
+          <w:p>
+            <w:pPr>
+              <w:jc w:val="center"/>
+            </w:pPr>
+            <w:r>
+              <w:t>Coluna</w:t>
+            </w:r>
+          </w:p>
+        </w:tc>
+        <w:tc>
+          <w:tcPr>
+            <w:tcW w:w="767" w:type="pct"/>
+            <w:vAlign w:val="center"/>
+          </w:tcPr>
+          <w:p>
+            <w:pPr>
+              <w:jc w:val="center"/>
+            </w:pPr>
+            <w:r>
+              <w:t>Tipo de dados</w:t>
+            </w:r>
+          </w:p>
+        </w:tc>
+        <w:tc>
+          <w:tcPr>
+            <w:tcW w:w="679" w:type="pct"/>
+            <w:vAlign w:val="center"/>
+          </w:tcPr>
+          <w:p>
+            <w:pPr>
+              <w:jc w:val="center"/>
+            </w:pPr>
+            <w:r>
+              <w:t>Restrição</w:t>
+            </w:r>
+          </w:p>
+        </w:tc>
+        <w:tc>
+          <w:tcPr>
+            <w:tcW w:w="1254" w:type="pct"/>
+            <w:vAlign w:val="center"/>
+          </w:tcPr>
+          <w:p>
+            <w:pPr>
+              <w:jc w:val="center"/>
+            </w:pPr>
+            <w:r>
+              <w:t>Descrição</w:t>
+            </w:r>
+          </w:p>
+        </w:tc>
+      </w:tr>
+      <w:tr>
+        <w:tc>
+          <w:tcPr>
+            <w:tcW w:w="1099" w:type="pct"/>
+            <w:vAlign w:val="center"/>
+          </w:tcPr>
+          <w:p>
+            <w:pPr>
+              <w:jc w:val="center"/>
+            </w:pPr>
+            <w:proofErr w:type="spellStart"/>
+            <w:r>
+              <w:t>tbl_</w:t>
+            </w:r>
+            <w:r>
+              <w:t>genero_filme</w:t>
+            </w:r>
+            <w:proofErr w:type="spellEnd"/>
+          </w:p>
+        </w:tc>
+        <w:tc>
+          <w:tcPr>
+            <w:tcW w:w="1202" w:type="pct"/>
+            <w:vAlign w:val="center"/>
+          </w:tcPr>
+          <w:p>
+            <w:pPr>
+              <w:jc w:val="center"/>
+            </w:pPr>
+            <w:proofErr w:type="spellStart"/>
+            <w:r>
+              <w:t>Cod_genero_filme</w:t>
+            </w:r>
+            <w:proofErr w:type="spellEnd"/>
+          </w:p>
+        </w:tc>
+        <w:tc>
+          <w:tcPr>
+            <w:tcW w:w="767" w:type="pct"/>
+            <w:vAlign w:val="center"/>
+          </w:tcPr>
+          <w:p>
+            <w:pPr>
+              <w:jc w:val="center"/>
+            </w:pPr>
+            <w:r>
+              <w:t>INT</w:t>
+            </w:r>
+          </w:p>
+        </w:tc>
+        <w:tc>
+          <w:tcPr>
+            <w:tcW w:w="679" w:type="pct"/>
+            <w:vAlign w:val="center"/>
+          </w:tcPr>
+          <w:p>
+            <w:pPr>
+              <w:jc w:val="center"/>
+            </w:pPr>
+            <w:r>
+              <w:t>PK</w:t>
+            </w:r>
+          </w:p>
+        </w:tc>
+        <w:tc>
+          <w:tcPr>
+            <w:tcW w:w="1254" w:type="pct"/>
+            <w:vAlign w:val="center"/>
+          </w:tcPr>
+          <w:p>
+            <w:pPr>
+              <w:jc w:val="left"/>
+            </w:pPr>
+            <w:r>
+              <w:t xml:space="preserve">Identificador único do </w:t>
+            </w:r>
+            <w:r>
+              <w:t>gênero ao qual o filme está classificado</w:t>
+            </w:r>
+            <w:r>
+              <w:t xml:space="preserve"> (autoincremento)</w:t>
+            </w:r>
+          </w:p>
+        </w:tc>
+      </w:tr>
+      <w:tr>
+        <w:tc>
+          <w:tcPr>
+            <w:tcW w:w="1099" w:type="pct"/>
+            <w:vAlign w:val="center"/>
+          </w:tcPr>
+          <w:p>
+            <w:pPr>
+              <w:jc w:val="center"/>
+            </w:pPr>
+          </w:p>
+        </w:tc>
+        <w:tc>
+          <w:tcPr>
+            <w:tcW w:w="1202" w:type="pct"/>
+            <w:vAlign w:val="center"/>
+          </w:tcPr>
+          <w:p>
+            <w:pPr>
+              <w:jc w:val="center"/>
+            </w:pPr>
+            <w:r>
+              <w:t>Gênero</w:t>
+            </w:r>
+          </w:p>
+        </w:tc>
+        <w:tc>
+          <w:tcPr>
+            <w:tcW w:w="767" w:type="pct"/>
+            <w:vAlign w:val="center"/>
+          </w:tcPr>
+          <w:p>
+            <w:pPr>
+              <w:jc w:val="center"/>
+            </w:pPr>
+            <w:r>
+              <w:t>VARCHAR</w:t>
+            </w:r>
+          </w:p>
+        </w:tc>
+        <w:tc>
+          <w:tcPr>
+            <w:tcW w:w="679" w:type="pct"/>
+            <w:vAlign w:val="center"/>
+          </w:tcPr>
+          <w:p>
+            <w:pPr>
+              <w:jc w:val="center"/>
+            </w:pPr>
+            <w:proofErr w:type="spellStart"/>
+            <w:r>
+              <w:t>not</w:t>
+            </w:r>
+            <w:proofErr w:type="spellEnd"/>
+            <w:r>
+              <w:t xml:space="preserve"> </w:t>
+            </w:r>
+            <w:proofErr w:type="spellStart"/>
+            <w:r>
+              <w:t>null</w:t>
+            </w:r>
+            <w:proofErr w:type="spellEnd"/>
+          </w:p>
+        </w:tc>
+        <w:tc>
+          <w:tcPr>
+            <w:tcW w:w="1254" w:type="pct"/>
+            <w:vAlign w:val="center"/>
+          </w:tcPr>
+          <w:p>
+            <w:pPr>
+              <w:jc w:val="left"/>
+            </w:pPr>
+            <w:r>
+              <w:t xml:space="preserve">Nome </w:t>
+            </w:r>
+            <w:r>
+              <w:t>do gênero</w:t>
+            </w:r>
+          </w:p>
+        </w:tc>
+      </w:tr>
+    </w:tbl>
+    <w:p/>
+    <w:tbl>
+      <w:tblPr>
+        <w:tblStyle w:val="Tabelacomgrade"/>
+        <w:tblW w:w="5000" w:type="pct"/>
+        <w:tblLook w:val="04A0" w:firstRow="1" w:lastRow="0" w:firstColumn="1" w:lastColumn="0" w:noHBand="0" w:noVBand="1"/>
+      </w:tblPr>
+      <w:tblGrid>
+        <w:gridCol w:w="3426"/>
+        <w:gridCol w:w="3342"/>
+        <w:gridCol w:w="1858"/>
+        <w:gridCol w:w="1900"/>
+        <w:gridCol w:w="3467"/>
+      </w:tblGrid>
+      <w:tr>
+        <w:tc>
+          <w:tcPr>
+            <w:tcW w:w="1224" w:type="pct"/>
+            <w:vAlign w:val="center"/>
+          </w:tcPr>
+          <w:p>
+            <w:pPr>
+              <w:jc w:val="center"/>
+            </w:pPr>
+            <w:r>
+              <w:t>Tabela</w:t>
+            </w:r>
+          </w:p>
+        </w:tc>
+        <w:tc>
+          <w:tcPr>
+            <w:tcW w:w="1194" w:type="pct"/>
+            <w:vAlign w:val="center"/>
+          </w:tcPr>
+          <w:p>
+            <w:pPr>
+              <w:jc w:val="center"/>
+            </w:pPr>
+            <w:r>
+              <w:t>Coluna</w:t>
+            </w:r>
+          </w:p>
+        </w:tc>
+        <w:tc>
+          <w:tcPr>
+            <w:tcW w:w="664" w:type="pct"/>
+            <w:vAlign w:val="center"/>
+          </w:tcPr>
+          <w:p>
+            <w:pPr>
+              <w:jc w:val="center"/>
+            </w:pPr>
+            <w:r>
+              <w:t>Tipo de dados</w:t>
+            </w:r>
+          </w:p>
+        </w:tc>
+        <w:tc>
+          <w:tcPr>
+            <w:tcW w:w="679" w:type="pct"/>
+            <w:vAlign w:val="center"/>
+          </w:tcPr>
+          <w:p>
+            <w:pPr>
+              <w:jc w:val="center"/>
+            </w:pPr>
+            <w:r>
+              <w:t>Restrição</w:t>
+            </w:r>
+          </w:p>
+        </w:tc>
+        <w:tc>
+          <w:tcPr>
+            <w:tcW w:w="1239" w:type="pct"/>
+            <w:vAlign w:val="center"/>
+          </w:tcPr>
+          <w:p>
+            <w:pPr>
+              <w:jc w:val="center"/>
+            </w:pPr>
+            <w:r>
+              <w:t>Descrição</w:t>
+            </w:r>
+          </w:p>
+        </w:tc>
+      </w:tr>
+      <w:tr>
+        <w:tc>
+          <w:tcPr>
+            <w:tcW w:w="1224" w:type="pct"/>
+            <w:vAlign w:val="center"/>
+          </w:tcPr>
+          <w:p>
+            <w:pPr>
+              <w:jc w:val="center"/>
+            </w:pPr>
+            <w:proofErr w:type="spellStart"/>
+            <w:r>
+              <w:t>tbl_</w:t>
+            </w:r>
+            <w:r>
+              <w:t>estoque_filmes</w:t>
+            </w:r>
+            <w:proofErr w:type="spellEnd"/>
+          </w:p>
+        </w:tc>
+        <w:tc>
+          <w:tcPr>
+            <w:tcW w:w="1194" w:type="pct"/>
+            <w:vAlign w:val="center"/>
+          </w:tcPr>
+          <w:p>
+            <w:pPr>
+              <w:jc w:val="center"/>
+            </w:pPr>
+            <w:proofErr w:type="spellStart"/>
+            <w:r>
+              <w:t>Id</w:t>
+            </w:r>
+            <w:r>
+              <w:t>_estoque_filmes</w:t>
+            </w:r>
+            <w:proofErr w:type="spellEnd"/>
+          </w:p>
+        </w:tc>
+        <w:tc>
+          <w:tcPr>
+            <w:tcW w:w="664" w:type="pct"/>
+            <w:vAlign w:val="center"/>
+          </w:tcPr>
+          <w:p>
+            <w:pPr>
+              <w:jc w:val="center"/>
+            </w:pPr>
+            <w:r>
+              <w:t>INT</w:t>
+            </w:r>
+          </w:p>
+        </w:tc>
+        <w:tc>
+          <w:tcPr>
+            <w:tcW w:w="679" w:type="pct"/>
+            <w:vAlign w:val="center"/>
+          </w:tcPr>
+          <w:p>
+            <w:pPr>
+              <w:jc w:val="center"/>
+            </w:pPr>
+            <w:r>
+              <w:t>PK</w:t>
+            </w:r>
+          </w:p>
+        </w:tc>
+        <w:tc>
+          <w:tcPr>
+            <w:tcW w:w="1239" w:type="pct"/>
+            <w:vAlign w:val="center"/>
+          </w:tcPr>
+          <w:p>
+            <w:pPr>
+              <w:jc w:val="left"/>
+            </w:pPr>
+            <w:r>
+              <w:t xml:space="preserve">Identificador único do </w:t>
+            </w:r>
+            <w:r>
+              <w:t>estoque de filmes</w:t>
+            </w:r>
+            <w:r>
+              <w:t xml:space="preserve"> (autoincremento)</w:t>
+            </w:r>
+          </w:p>
+        </w:tc>
+      </w:tr>
+      <w:tr>
+        <w:tc>
+          <w:tcPr>
+            <w:tcW w:w="1224" w:type="pct"/>
+            <w:vAlign w:val="center"/>
+          </w:tcPr>
+          <w:p>
+            <w:pPr>
+              <w:jc w:val="center"/>
+            </w:pPr>
+          </w:p>
+        </w:tc>
+        <w:tc>
+          <w:tcPr>
+            <w:tcW w:w="1194" w:type="pct"/>
+            <w:vAlign w:val="center"/>
+          </w:tcPr>
+          <w:p>
+            <w:pPr>
+              <w:jc w:val="center"/>
+            </w:pPr>
+            <w:r>
+              <w:t>Total</w:t>
+            </w:r>
+          </w:p>
+        </w:tc>
+        <w:tc>
+          <w:tcPr>
+            <w:tcW w:w="664" w:type="pct"/>
+            <w:vAlign w:val="center"/>
+          </w:tcPr>
+          <w:p>
+            <w:pPr>
+              <w:jc w:val="center"/>
+            </w:pPr>
+            <w:r>
+              <w:t>INT</w:t>
+            </w:r>
+          </w:p>
+        </w:tc>
+        <w:tc>
+          <w:tcPr>
+            <w:tcW w:w="679" w:type="pct"/>
+            <w:vAlign w:val="center"/>
+          </w:tcPr>
+          <w:p>
+            <w:pPr>
+              <w:jc w:val="center"/>
+            </w:pPr>
+            <w:proofErr w:type="spellStart"/>
+            <w:r>
+              <w:t>not</w:t>
+            </w:r>
+            <w:proofErr w:type="spellEnd"/>
+            <w:r>
+              <w:t xml:space="preserve"> </w:t>
+            </w:r>
+            <w:proofErr w:type="spellStart"/>
+            <w:r>
+              <w:t>null</w:t>
+            </w:r>
+            <w:proofErr w:type="spellEnd"/>
+          </w:p>
+        </w:tc>
+        <w:tc>
+          <w:tcPr>
+            <w:tcW w:w="1239" w:type="pct"/>
+            <w:vAlign w:val="center"/>
+          </w:tcPr>
+          <w:p>
+            <w:pPr>
+              <w:jc w:val="left"/>
+            </w:pPr>
+            <w:r>
+              <w:t>Quantidade filmes disponíveis por título para locação</w:t>
+            </w:r>
+          </w:p>
+        </w:tc>
+      </w:tr>
+      <w:tr>
+        <w:tc>
+          <w:tcPr>
+            <w:tcW w:w="1224" w:type="pct"/>
+            <w:vAlign w:val="center"/>
+          </w:tcPr>
+          <w:p>
+            <w:pPr>
+              <w:jc w:val="center"/>
+            </w:pPr>
+          </w:p>
+        </w:tc>
+        <w:tc>
+          <w:tcPr>
+            <w:tcW w:w="1194" w:type="pct"/>
+            <w:vAlign w:val="center"/>
+          </w:tcPr>
+          <w:p>
+            <w:pPr>
+              <w:jc w:val="center"/>
+            </w:pPr>
+            <w:r>
+              <w:t>Entrada</w:t>
+            </w:r>
+          </w:p>
+        </w:tc>
+        <w:tc>
+          <w:tcPr>
+            <w:tcW w:w="664" w:type="pct"/>
+            <w:vAlign w:val="center"/>
+          </w:tcPr>
+          <w:p>
+            <w:pPr>
+              <w:jc w:val="center"/>
+            </w:pPr>
+            <w:r>
+              <w:t>INT</w:t>
+            </w:r>
+          </w:p>
+        </w:tc>
+        <w:tc>
+          <w:tcPr>
+            <w:tcW w:w="679" w:type="pct"/>
+            <w:vAlign w:val="center"/>
+          </w:tcPr>
+          <w:p>
+            <w:pPr>
+              <w:jc w:val="center"/>
+            </w:pPr>
+            <w:proofErr w:type="spellStart"/>
+            <w:r>
+              <w:t>not</w:t>
+            </w:r>
+            <w:proofErr w:type="spellEnd"/>
+            <w:r>
+              <w:t xml:space="preserve"> </w:t>
+            </w:r>
+            <w:proofErr w:type="spellStart"/>
+            <w:r>
+              <w:t>null</w:t>
+            </w:r>
+            <w:proofErr w:type="spellEnd"/>
+          </w:p>
+        </w:tc>
+        <w:tc>
+          <w:tcPr>
+            <w:tcW w:w="1239" w:type="pct"/>
+            <w:vAlign w:val="center"/>
+          </w:tcPr>
+          <w:p>
+            <w:pPr>
+              <w:jc w:val="left"/>
+            </w:pPr>
+            <w:r>
+              <w:t>Quantidade de filmes que estão sendo recebidos na locadora</w:t>
+            </w:r>
+            <w:r>
+              <w:t>)</w:t>
+            </w:r>
+          </w:p>
+        </w:tc>
+      </w:tr>
+      <w:tr>
+        <w:tc>
+          <w:tcPr>
+            <w:tcW w:w="1224" w:type="pct"/>
+            <w:vAlign w:val="center"/>
+          </w:tcPr>
+          <w:p>
+            <w:pPr>
+              <w:jc w:val="center"/>
+            </w:pPr>
+          </w:p>
+        </w:tc>
+        <w:tc>
+          <w:tcPr>
+            <w:tcW w:w="1194" w:type="pct"/>
+            <w:vAlign w:val="center"/>
+          </w:tcPr>
+          <w:p>
+            <w:pPr>
+              <w:jc w:val="center"/>
+            </w:pPr>
+            <w:r>
+              <w:t>Saída</w:t>
+            </w:r>
+          </w:p>
+        </w:tc>
+        <w:tc>
+          <w:tcPr>
+            <w:tcW w:w="664" w:type="pct"/>
+            <w:vAlign w:val="center"/>
+          </w:tcPr>
+          <w:p>
+            <w:pPr>
+              <w:jc w:val="center"/>
+            </w:pPr>
+            <w:r>
+              <w:t>INT</w:t>
+            </w:r>
+          </w:p>
+        </w:tc>
+        <w:tc>
+          <w:tcPr>
+            <w:tcW w:w="679" w:type="pct"/>
+            <w:vAlign w:val="center"/>
+          </w:tcPr>
+          <w:p>
+            <w:pPr>
+              <w:jc w:val="center"/>
+            </w:pPr>
+            <w:proofErr w:type="spellStart"/>
+            <w:r>
+              <w:t>not</w:t>
+            </w:r>
+            <w:proofErr w:type="spellEnd"/>
+            <w:r>
+              <w:t xml:space="preserve"> </w:t>
+            </w:r>
+            <w:proofErr w:type="spellStart"/>
+            <w:r>
+              <w:t>null</w:t>
+            </w:r>
+            <w:proofErr w:type="spellEnd"/>
+          </w:p>
+        </w:tc>
+        <w:tc>
+          <w:tcPr>
+            <w:tcW w:w="1239" w:type="pct"/>
+            <w:vAlign w:val="center"/>
+          </w:tcPr>
+          <w:p>
+            <w:pPr>
+              <w:jc w:val="left"/>
+            </w:pPr>
+            <w:r>
+              <w:t>Quantidade de filmes que está saindo do estoque por título (locação</w:t>
+            </w:r>
+          </w:p>
+        </w:tc>
+      </w:tr>
+    </w:tbl>
+    <w:p/>
+    <w:p>
+      <w:pPr>
         <w:sectPr>
-          <w:headerReference w:type="default" r:id="rId8"/>
-          <w:pgSz w:w="11906" w:h="16838" w:code="9"/>
-          <w:pgMar w:top="1701" w:right="1134" w:bottom="1134" w:left="1701" w:header="1134" w:footer="1134" w:gutter="0"/>
+          <w:pgSz w:w="16838" w:h="11906" w:orient="landscape" w:code="9"/>
+          <w:pgMar w:top="1701" w:right="1701" w:bottom="1134" w:left="1134" w:header="1134" w:footer="1134" w:gutter="0"/>
           <w:cols w:space="708"/>
           <w:docGrid w:linePitch="360"/>
         </w:sectPr>
@@ -189,7 +2861,10 @@
       </w:pPr>
       <w:r>
         <w:lastRenderedPageBreak/>
-        <w:t>2 modelo tabelas</w:t>
+        <w:t>3</w:t>
+      </w:r>
+      <w:r>
+        <w:t xml:space="preserve"> modelo tabelas</w:t>
       </w:r>
     </w:p>
     <w:p>
@@ -318,7 +2993,7 @@
         <wp:inline distT="0" distB="0" distL="0" distR="0" wp14:anchorId="1B9B5644" wp14:editId="31492BEC">
           <wp:extent cx="2156400" cy="543600"/>
           <wp:effectExtent l="0" t="0" r="0" b="0"/>
-          <wp:docPr id="2" name="Imagem 2"/>
+          <wp:docPr id="5" name="Imagem 5"/>
           <wp:cNvGraphicFramePr>
             <a:graphicFrameLocks xmlns:a="http://schemas.openxmlformats.org/drawingml/2006/main" noChangeAspect="1"/>
           </wp:cNvGraphicFramePr>
@@ -1103,6 +3778,25 @@
       <w:sz w:val="24"/>
     </w:rPr>
   </w:style>
+  <w:style w:type="table" w:styleId="Tabelacomgrade">
+    <w:name w:val="Table Grid"/>
+    <w:basedOn w:val="Tabelanormal"/>
+    <w:uiPriority w:val="39"/>
+    <w:rsid w:val="00D43EB4"/>
+    <w:pPr>
+      <w:spacing w:after="0" w:line="240" w:lineRule="auto"/>
+    </w:pPr>
+    <w:tblPr>
+      <w:tblBorders>
+        <w:top w:val="single" w:sz="4" w:space="0" w:color="auto"/>
+        <w:left w:val="single" w:sz="4" w:space="0" w:color="auto"/>
+        <w:bottom w:val="single" w:sz="4" w:space="0" w:color="auto"/>
+        <w:right w:val="single" w:sz="4" w:space="0" w:color="auto"/>
+        <w:insideH w:val="single" w:sz="4" w:space="0" w:color="auto"/>
+        <w:insideV w:val="single" w:sz="4" w:space="0" w:color="auto"/>
+      </w:tblBorders>
+    </w:tblPr>
+  </w:style>
 </w:styles>
 </file>
 

</xml_diff>